<commit_message>
added to meeting notes
</commit_message>
<xml_diff>
--- a/documentation/meeting2_09-14-2019/meeting2-minutes.docx
+++ b/documentation/meeting2_09-14-2019/meeting2-minutes.docx
@@ -118,9 +118,19 @@
       <w:r>
         <w:t xml:space="preserve">Admiral now contains only one Grid, which contains all the data necessary to generate the </w:t>
       </w:r>
-      <w:r>
-        <w:t>Shipmap and FiringMap</w:t>
-      </w:r>
+      <w:proofErr w:type="spellStart"/>
+      <w:r>
+        <w:t>Shipmap</w:t>
+      </w:r>
+      <w:proofErr w:type="spellEnd"/>
+      <w:r>
+        <w:t xml:space="preserve"> and </w:t>
+      </w:r>
+      <w:proofErr w:type="spellStart"/>
+      <w:r>
+        <w:t>FiringMap</w:t>
+      </w:r>
+      <w:proofErr w:type="spellEnd"/>
       <w:r>
         <w:t xml:space="preserve"> displays that correspond to it.</w:t>
       </w:r>
@@ -213,32 +223,72 @@
       </w:r>
       <w:r>
         <w:t>whatever anyone else wants help on</w:t>
+      </w:r>
+    </w:p>
+    <w:p>
+      <w:pPr>
+        <w:pStyle w:val="ListParagraph"/>
+        <w:numPr>
+          <w:ilvl w:val="0"/>
+          <w:numId w:val="1"/>
+        </w:numPr>
+        <w:spacing w:after="0"/>
+      </w:pPr>
+      <w:r>
+        <w:t>Ethan:</w:t>
+      </w:r>
+    </w:p>
+    <w:p>
+      <w:pPr>
+        <w:pStyle w:val="ListParagraph"/>
+        <w:numPr>
+          <w:ilvl w:val="1"/>
+          <w:numId w:val="1"/>
+        </w:numPr>
+        <w:spacing w:after="0"/>
+      </w:pPr>
+      <w:r>
+        <w:t>Setup onclick events in setup/ index.html</w:t>
+      </w:r>
+    </w:p>
+    <w:p>
+      <w:pPr>
+        <w:pStyle w:val="ListParagraph"/>
+        <w:numPr>
+          <w:ilvl w:val="1"/>
+          <w:numId w:val="1"/>
+        </w:numPr>
+        <w:spacing w:after="0"/>
+      </w:pPr>
+      <w:r>
+        <w:t>Create methods for setup.html (preparing the game)</w:t>
+      </w:r>
+    </w:p>
+    <w:p>
+      <w:pPr>
+        <w:pStyle w:val="ListParagraph"/>
+        <w:numPr>
+          <w:ilvl w:val="1"/>
+          <w:numId w:val="1"/>
+        </w:numPr>
+        <w:spacing w:after="0"/>
+      </w:pPr>
+      <w:r>
+        <w:t xml:space="preserve">Add in </w:t>
+      </w:r>
+      <w:proofErr w:type="spellStart"/>
+      <w:r>
+        <w:t>sessionStorage</w:t>
+      </w:r>
+      <w:proofErr w:type="spellEnd"/>
+      <w:r>
+        <w:t xml:space="preserve"> functionality between pages</w:t>
       </w:r>
       <w:bookmarkStart w:id="0" w:name="_GoBack"/>
       <w:bookmarkEnd w:id="0"/>
-    </w:p>
-    <w:p>
-      <w:pPr>
-        <w:pStyle w:val="ListParagraph"/>
-        <w:numPr>
-          <w:ilvl w:val="0"/>
-          <w:numId w:val="1"/>
-        </w:numPr>
-        <w:spacing w:after="0"/>
-      </w:pPr>
-      <w:r>
-        <w:t>Ethan:</w:t>
-      </w:r>
-    </w:p>
-    <w:p>
-      <w:pPr>
-        <w:pStyle w:val="ListParagraph"/>
-        <w:numPr>
-          <w:ilvl w:val="1"/>
-          <w:numId w:val="1"/>
-        </w:numPr>
-        <w:spacing w:after="0"/>
-      </w:pPr>
+      <w:r>
+        <w:t xml:space="preserve"> </w:t>
+      </w:r>
     </w:p>
     <w:p>
       <w:pPr>
@@ -456,7 +506,7 @@
       </w:pPr>
     </w:pPrDefault>
   </w:docDefaults>
-  <w:latentStyles w:defLockedState="0" w:defUIPriority="99" w:defSemiHidden="0" w:defUnhideWhenUsed="0" w:defQFormat="0" w:count="377">
+  <w:latentStyles w:defLockedState="0" w:defUIPriority="99" w:defSemiHidden="0" w:defUnhideWhenUsed="0" w:defQFormat="0" w:count="375">
     <w:lsdException w:name="Normal" w:uiPriority="0" w:qFormat="1"/>
     <w:lsdException w:name="heading 1" w:uiPriority="9" w:qFormat="1"/>
     <w:lsdException w:name="heading 2" w:semiHidden="1" w:uiPriority="9" w:unhideWhenUsed="1" w:qFormat="1"/>
@@ -562,6 +612,7 @@
     <w:lsdException w:name="HTML Sample" w:semiHidden="1" w:unhideWhenUsed="1"/>
     <w:lsdException w:name="HTML Typewriter" w:semiHidden="1" w:unhideWhenUsed="1"/>
     <w:lsdException w:name="HTML Variable" w:semiHidden="1" w:unhideWhenUsed="1"/>
+    <w:lsdException w:name="Normal Table" w:semiHidden="1" w:unhideWhenUsed="1"/>
     <w:lsdException w:name="annotation subject" w:semiHidden="1" w:unhideWhenUsed="1"/>
     <w:lsdException w:name="No List" w:semiHidden="1" w:unhideWhenUsed="1"/>
     <w:lsdException w:name="Outline List 1" w:semiHidden="1" w:unhideWhenUsed="1"/>
@@ -607,9 +658,11 @@
     <w:lsdException w:name="Table Subtle 1" w:semiHidden="1" w:unhideWhenUsed="1"/>
     <w:lsdException w:name="Table Subtle 2" w:semiHidden="1" w:unhideWhenUsed="1"/>
     <w:lsdException w:name="Table Web 1" w:semiHidden="1" w:unhideWhenUsed="1"/>
+    <w:lsdException w:name="Table Web 2" w:semiHidden="1" w:unhideWhenUsed="1"/>
     <w:lsdException w:name="Table Web 3" w:semiHidden="1" w:unhideWhenUsed="1"/>
     <w:lsdException w:name="Balloon Text" w:semiHidden="1" w:unhideWhenUsed="1"/>
     <w:lsdException w:name="Table Grid" w:uiPriority="39"/>
+    <w:lsdException w:name="Table Theme" w:semiHidden="1" w:unhideWhenUsed="1"/>
     <w:lsdException w:name="Placeholder Text" w:semiHidden="1"/>
     <w:lsdException w:name="No Spacing" w:uiPriority="1" w:qFormat="1"/>
     <w:lsdException w:name="Light Shading" w:uiPriority="60"/>
@@ -829,8 +882,6 @@
     <w:lsdException w:name="Smart Hyperlink" w:semiHidden="1" w:unhideWhenUsed="1"/>
     <w:lsdException w:name="Hashtag" w:semiHidden="1" w:unhideWhenUsed="1"/>
     <w:lsdException w:name="Unresolved Mention" w:semiHidden="1" w:unhideWhenUsed="1"/>
-    <w:lsdException w:name="Smart Link" w:semiHidden="1" w:unhideWhenUsed="1"/>
-    <w:lsdException w:name="Smart Link Error" w:semiHidden="1" w:unhideWhenUsed="1"/>
   </w:latentStyles>
   <w:style w:type="paragraph" w:default="1" w:styleId="Normal">
     <w:name w:val="Normal"/>
@@ -1173,6 +1224,21 @@
 </file>
 
 <file path=customXml/item1.xml><?xml version="1.0" encoding="utf-8"?>
+<p:properties xmlns:p="http://schemas.microsoft.com/office/2006/metadata/properties" xmlns:xsi="http://www.w3.org/2001/XMLSchema-instance" xmlns:pc="http://schemas.microsoft.com/office/infopath/2007/PartnerControls">
+  <documentManagement/>
+</p:properties>
+</file>
+
+<file path=customXml/item2.xml><?xml version="1.0" encoding="utf-8"?>
+<?mso-contentType ?>
+<FormTemplates xmlns="http://schemas.microsoft.com/sharepoint/v3/contenttype/forms">
+  <Display>DocumentLibraryForm</Display>
+  <Edit>DocumentLibraryForm</Edit>
+  <New>DocumentLibraryForm</New>
+</FormTemplates>
+</file>
+
+<file path=customXml/item3.xml><?xml version="1.0" encoding="utf-8"?>
 <ct:contentTypeSchema xmlns:ct="http://schemas.microsoft.com/office/2006/metadata/contentType" xmlns:ma="http://schemas.microsoft.com/office/2006/metadata/properties/metaAttributes" ct:_="" ma:_="" ma:contentTypeName="Document" ma:contentTypeID="0x010100B91C8EF0FB67794D90FCDDA450CB4354" ma:contentTypeVersion="12" ma:contentTypeDescription="Create a new document." ma:contentTypeScope="" ma:versionID="138aaa226454cafc9e2779a12171fd90">
   <xsd:schema xmlns:xsd="http://www.w3.org/2001/XMLSchema" xmlns:xs="http://www.w3.org/2001/XMLSchema" xmlns:p="http://schemas.microsoft.com/office/2006/metadata/properties" xmlns:ns3="ab26b1c8-9d0d-41f8-95f6-27ca8cba1447" xmlns:ns4="33c74113-e03a-4350-bb59-59f9e9e27935" targetNamespace="http://schemas.microsoft.com/office/2006/metadata/properties" ma:root="true" ma:fieldsID="017be8e0b45a3ed128837696dd3aafaa" ns3:_="" ns4:_="">
     <xsd:import namespace="ab26b1c8-9d0d-41f8-95f6-27ca8cba1447"/>
@@ -1389,22 +1455,24 @@
 </ct:contentTypeSchema>
 </file>
 
-<file path=customXml/item2.xml><?xml version="1.0" encoding="utf-8"?>
-<?mso-contentType ?>
-<FormTemplates xmlns="http://schemas.microsoft.com/sharepoint/v3/contenttype/forms">
-  <Display>DocumentLibraryForm</Display>
-  <Edit>DocumentLibraryForm</Edit>
-  <New>DocumentLibraryForm</New>
-</FormTemplates>
+<file path=customXml/itemProps1.xml><?xml version="1.0" encoding="utf-8"?>
+<ds:datastoreItem xmlns:ds="http://schemas.openxmlformats.org/officeDocument/2006/customXml" ds:itemID="{6F6B2ED4-8996-484F-887E-B7EE9FFDA5D3}">
+  <ds:schemaRefs>
+    <ds:schemaRef ds:uri="http://schemas.microsoft.com/office/2006/metadata/properties"/>
+    <ds:schemaRef ds:uri="http://schemas.microsoft.com/office/infopath/2007/PartnerControls"/>
+  </ds:schemaRefs>
+</ds:datastoreItem>
 </file>
 
-<file path=customXml/item3.xml><?xml version="1.0" encoding="utf-8"?>
-<p:properties xmlns:p="http://schemas.microsoft.com/office/2006/metadata/properties" xmlns:xsi="http://www.w3.org/2001/XMLSchema-instance" xmlns:pc="http://schemas.microsoft.com/office/infopath/2007/PartnerControls">
-  <documentManagement/>
-</p:properties>
+<file path=customXml/itemProps2.xml><?xml version="1.0" encoding="utf-8"?>
+<ds:datastoreItem xmlns:ds="http://schemas.openxmlformats.org/officeDocument/2006/customXml" ds:itemID="{84E32BEC-5FCB-4745-91ED-63B5264CBDA1}">
+  <ds:schemaRefs>
+    <ds:schemaRef ds:uri="http://schemas.microsoft.com/sharepoint/v3/contenttype/forms"/>
+  </ds:schemaRefs>
+</ds:datastoreItem>
 </file>
 
-<file path=customXml/itemProps1.xml><?xml version="1.0" encoding="utf-8"?>
+<file path=customXml/itemProps3.xml><?xml version="1.0" encoding="utf-8"?>
 <ds:datastoreItem xmlns:ds="http://schemas.openxmlformats.org/officeDocument/2006/customXml" ds:itemID="{D4C56D5F-DB16-4C54-B6F4-FA6D2898850D}">
   <ds:schemaRefs>
     <ds:schemaRef ds:uri="http://schemas.microsoft.com/office/2006/metadata/contentType"/>
@@ -1421,29 +1489,4 @@
     <ds:schemaRef ds:uri="http://schemas.microsoft.com/internal/obd"/>
   </ds:schemaRefs>
 </ds:datastoreItem>
-</file>
-
-<file path=customXml/itemProps2.xml><?xml version="1.0" encoding="utf-8"?>
-<ds:datastoreItem xmlns:ds="http://schemas.openxmlformats.org/officeDocument/2006/customXml" ds:itemID="{84E32BEC-5FCB-4745-91ED-63B5264CBDA1}">
-  <ds:schemaRefs>
-    <ds:schemaRef ds:uri="http://schemas.microsoft.com/sharepoint/v3/contenttype/forms"/>
-  </ds:schemaRefs>
-</ds:datastoreItem>
-</file>
-
-<file path=customXml/itemProps3.xml><?xml version="1.0" encoding="utf-8"?>
-<ds:datastoreItem xmlns:ds="http://schemas.openxmlformats.org/officeDocument/2006/customXml" ds:itemID="{6F6B2ED4-8996-484F-887E-B7EE9FFDA5D3}">
-  <ds:schemaRefs>
-    <ds:schemaRef ds:uri="http://purl.org/dc/terms/"/>
-    <ds:schemaRef ds:uri="http://schemas.openxmlformats.org/package/2006/metadata/core-properties"/>
-    <ds:schemaRef ds:uri="http://schemas.microsoft.com/office/2006/documentManagement/types"/>
-    <ds:schemaRef ds:uri="http://schemas.microsoft.com/office/infopath/2007/PartnerControls"/>
-    <ds:schemaRef ds:uri="33c74113-e03a-4350-bb59-59f9e9e27935"/>
-    <ds:schemaRef ds:uri="http://purl.org/dc/elements/1.1/"/>
-    <ds:schemaRef ds:uri="http://schemas.microsoft.com/office/2006/metadata/properties"/>
-    <ds:schemaRef ds:uri="ab26b1c8-9d0d-41f8-95f6-27ca8cba1447"/>
-    <ds:schemaRef ds:uri="http://www.w3.org/XML/1998/namespace"/>
-    <ds:schemaRef ds:uri="http://purl.org/dc/dcmitype/"/>
-  </ds:schemaRefs>
-</ds:datastoreItem>
 </file>
</xml_diff>